<commit_message>
Update phần lớn ở mục Source Code, sample 06. đã chạy dc WCF Service (console) & StaffClient bằng console..
</commit_message>
<xml_diff>
--- a/01.Specifications/Firsts.docx
+++ b/01.Specifications/Firsts.docx
@@ -879,7 +879,7 @@
               <w:spacing w:after="120"/>
               <w:jc w:val="center"/>
               <w:rPr>
-                <w:rFonts w:eastAsia="SimSun" w:hint="eastAsia"/>
+                <w:rFonts w:eastAsia="SimSun"/>
                 <w:b/>
               </w:rPr>
             </w:pPr>
@@ -908,7 +908,7 @@
               <w:spacing w:after="120"/>
               <w:jc w:val="center"/>
               <w:rPr>
-                <w:rFonts w:eastAsia="SimSun" w:hint="eastAsia"/>
+                <w:rFonts w:eastAsia="SimSun"/>
                 <w:b/>
               </w:rPr>
             </w:pPr>
@@ -937,7 +937,7 @@
               <w:spacing w:after="120"/>
               <w:jc w:val="center"/>
               <w:rPr>
-                <w:rFonts w:eastAsia="SimSun" w:hint="eastAsia"/>
+                <w:rFonts w:eastAsia="SimSun"/>
                 <w:b/>
               </w:rPr>
             </w:pPr>
@@ -966,7 +966,7 @@
               <w:spacing w:after="120"/>
               <w:jc w:val="center"/>
               <w:rPr>
-                <w:rFonts w:eastAsia="SimSun" w:hint="eastAsia"/>
+                <w:rFonts w:eastAsia="SimSun"/>
                 <w:b/>
               </w:rPr>
             </w:pPr>
@@ -1000,7 +1000,7 @@
               <w:spacing w:after="120"/>
               <w:jc w:val="center"/>
               <w:rPr>
-                <w:rFonts w:eastAsia="SimSun" w:hint="eastAsia"/>
+                <w:rFonts w:eastAsia="SimSun"/>
               </w:rPr>
             </w:pPr>
             <w:r>
@@ -1027,7 +1027,7 @@
               <w:spacing w:after="120"/>
               <w:jc w:val="center"/>
               <w:rPr>
-                <w:rFonts w:eastAsia="SimSun" w:hint="eastAsia"/>
+                <w:rFonts w:eastAsia="SimSun"/>
               </w:rPr>
             </w:pPr>
             <w:r>
@@ -1054,7 +1054,7 @@
               <w:spacing w:after="120"/>
               <w:jc w:val="center"/>
               <w:rPr>
-                <w:rFonts w:eastAsia="SimSun" w:hint="eastAsia"/>
+                <w:rFonts w:eastAsia="SimSun"/>
               </w:rPr>
             </w:pPr>
             <w:r>
@@ -1081,7 +1081,7 @@
               <w:spacing w:after="120"/>
               <w:jc w:val="both"/>
               <w:rPr>
-                <w:rFonts w:eastAsia="SimSun" w:hint="eastAsia"/>
+                <w:rFonts w:eastAsia="SimSun"/>
               </w:rPr>
             </w:pPr>
             <w:r>
@@ -1113,7 +1113,7 @@
               <w:spacing w:after="120"/>
               <w:jc w:val="center"/>
               <w:rPr>
-                <w:rFonts w:eastAsia="SimSun" w:hint="eastAsia"/>
+                <w:rFonts w:eastAsia="SimSun"/>
               </w:rPr>
             </w:pPr>
           </w:p>
@@ -1134,7 +1134,7 @@
               <w:spacing w:after="120"/>
               <w:jc w:val="center"/>
               <w:rPr>
-                <w:rFonts w:eastAsia="SimSun" w:hint="eastAsia"/>
+                <w:rFonts w:eastAsia="SimSun"/>
               </w:rPr>
             </w:pPr>
           </w:p>
@@ -1155,7 +1155,7 @@
               <w:spacing w:after="120"/>
               <w:jc w:val="center"/>
               <w:rPr>
-                <w:rFonts w:eastAsia="SimSun" w:hint="eastAsia"/>
+                <w:rFonts w:eastAsia="SimSun"/>
               </w:rPr>
             </w:pPr>
           </w:p>
@@ -1176,7 +1176,7 @@
               <w:spacing w:after="120"/>
               <w:jc w:val="both"/>
               <w:rPr>
-                <w:rFonts w:eastAsia="SimSun" w:hint="eastAsia"/>
+                <w:rFonts w:eastAsia="SimSun"/>
               </w:rPr>
             </w:pPr>
           </w:p>
@@ -1202,7 +1202,7 @@
               <w:spacing w:after="120"/>
               <w:jc w:val="center"/>
               <w:rPr>
-                <w:rFonts w:eastAsia="SimSun" w:hint="eastAsia"/>
+                <w:rFonts w:eastAsia="SimSun"/>
               </w:rPr>
             </w:pPr>
           </w:p>
@@ -1223,7 +1223,7 @@
               <w:spacing w:after="120"/>
               <w:jc w:val="center"/>
               <w:rPr>
-                <w:rFonts w:eastAsia="SimSun" w:hint="eastAsia"/>
+                <w:rFonts w:eastAsia="SimSun"/>
               </w:rPr>
             </w:pPr>
           </w:p>
@@ -1244,7 +1244,7 @@
               <w:spacing w:after="120"/>
               <w:jc w:val="center"/>
               <w:rPr>
-                <w:rFonts w:eastAsia="SimSun" w:hint="eastAsia"/>
+                <w:rFonts w:eastAsia="SimSun"/>
               </w:rPr>
             </w:pPr>
           </w:p>
@@ -1265,7 +1265,7 @@
               <w:spacing w:after="120"/>
               <w:jc w:val="both"/>
               <w:rPr>
-                <w:rFonts w:eastAsia="SimSun" w:hint="eastAsia"/>
+                <w:rFonts w:eastAsia="SimSun"/>
               </w:rPr>
             </w:pPr>
           </w:p>
@@ -1291,7 +1291,7 @@
               <w:spacing w:after="120"/>
               <w:jc w:val="center"/>
               <w:rPr>
-                <w:rFonts w:eastAsia="SimSun" w:hint="eastAsia"/>
+                <w:rFonts w:eastAsia="SimSun"/>
               </w:rPr>
             </w:pPr>
           </w:p>
@@ -1312,7 +1312,7 @@
               <w:spacing w:after="120"/>
               <w:jc w:val="center"/>
               <w:rPr>
-                <w:rFonts w:eastAsia="SimSun" w:hint="eastAsia"/>
+                <w:rFonts w:eastAsia="SimSun"/>
               </w:rPr>
             </w:pPr>
           </w:p>
@@ -1333,7 +1333,7 @@
               <w:spacing w:after="120"/>
               <w:jc w:val="center"/>
               <w:rPr>
-                <w:rFonts w:eastAsia="SimSun" w:hint="eastAsia"/>
+                <w:rFonts w:eastAsia="SimSun"/>
               </w:rPr>
             </w:pPr>
           </w:p>
@@ -1354,7 +1354,7 @@
               <w:spacing w:after="120"/>
               <w:jc w:val="both"/>
               <w:rPr>
-                <w:rFonts w:eastAsia="SimSun" w:hint="eastAsia"/>
+                <w:rFonts w:eastAsia="SimSun"/>
               </w:rPr>
             </w:pPr>
           </w:p>
@@ -1919,6 +1919,75 @@
         </w:rPr>
         <w:t xml:space="preserve"> =&gt; Ai cũng có thể trở thành cửa hàng bằng cách gửi tin nhắn cho người khác. Nhưng chỉ có thể Store mới có thể tạo được PCode mới với một giá trị mới.</w:t>
       </w:r>
+    </w:p>
+    <w:p>
+      <w:pPr>
+        <w:pStyle w:val="ListParagraph"/>
+        <w:numPr>
+          <w:ilvl w:val="0"/>
+          <w:numId w:val="2"/>
+        </w:numPr>
+        <w:spacing w:line="240" w:lineRule="auto"/>
+        <w:jc w:val="both"/>
+        <w:rPr>
+          <w:color w:val="FF0000"/>
+        </w:rPr>
+      </w:pPr>
+      <w:r>
+        <w:rPr>
+          <w:color w:val="FF0000"/>
+        </w:rPr>
+        <w:t>*** Tất cả các hoạt động đều được lưu vào Transaction, bao gồm các hoạt động</w:t>
+      </w:r>
+      <w:r>
+        <w:rPr>
+          <w:color w:val="FF0000"/>
+        </w:rPr>
+        <w:t xml:space="preserve"> sau:</w:t>
+      </w:r>
+    </w:p>
+    <w:p>
+      <w:pPr>
+        <w:pStyle w:val="ListParagraph"/>
+        <w:numPr>
+          <w:ilvl w:val="1"/>
+          <w:numId w:val="2"/>
+        </w:numPr>
+        <w:spacing w:line="240" w:lineRule="auto"/>
+        <w:jc w:val="both"/>
+      </w:pPr>
+      <w:r>
+        <w:t>Giao dịch giữa 2 PacificCode: PCode01 và PCode02</w:t>
+      </w:r>
+    </w:p>
+    <w:p>
+      <w:pPr>
+        <w:pStyle w:val="ListParagraph"/>
+        <w:numPr>
+          <w:ilvl w:val="2"/>
+          <w:numId w:val="2"/>
+        </w:numPr>
+        <w:spacing w:line="240" w:lineRule="auto"/>
+        <w:ind w:left="2880" w:hanging="720"/>
+        <w:jc w:val="both"/>
+      </w:pPr>
+      <w:r>
+        <w:t xml:space="preserve">Lưu thành 2 </w:t>
+      </w:r>
+      <w:r>
+        <w:t>transaction: T01 giảm amount với giá trị (A+Fee). T02 tăng mount với giá trị (A). Nếu hết hạn thì gia hạn lại (theo rule &amp; 1 năm)</w:t>
+      </w:r>
+    </w:p>
+    <w:p>
+      <w:pPr>
+        <w:pStyle w:val="ListParagraph"/>
+        <w:numPr>
+          <w:ilvl w:val="2"/>
+          <w:numId w:val="2"/>
+        </w:numPr>
+        <w:spacing w:line="240" w:lineRule="auto"/>
+        <w:jc w:val="both"/>
+      </w:pPr>
     </w:p>
     <w:p>
       <w:pPr>
@@ -2006,7 +2075,7 @@
         <w:rPr>
           <w:noProof/>
         </w:rPr>
-        <w:t>09/08/10</w:t>
+        <w:t>09/10/10</w:t>
       </w:r>
     </w:fldSimple>
     <w:r>
@@ -2061,7 +2130,7 @@
       <w:rPr>
         <w:noProof/>
       </w:rPr>
-      <w:t>09/08/10</w:t>
+      <w:t>09/10/10</w:t>
     </w:r>
     <w:r>
       <w:fldChar w:fldCharType="end"/>
@@ -2774,7 +2843,7 @@
         <w:rFonts w:ascii="Courier New" w:hAnsi="Courier New" w:cs="Courier New" w:hint="default"/>
       </w:rPr>
     </w:lvl>
-    <w:lvl w:ilvl="2" w:tplc="04090005" w:tentative="1">
+    <w:lvl w:ilvl="2" w:tplc="04090005">
       <w:start w:val="1"/>
       <w:numFmt w:val="bullet"/>
       <w:lvlText w:val=""/>
@@ -3094,6 +3163,7 @@
   <w:style w:type="character" w:default="1" w:styleId="DefaultParagraphFont">
     <w:name w:val="Default Paragraph Font"/>
     <w:uiPriority w:val="1"/>
+    <w:semiHidden/>
     <w:unhideWhenUsed/>
   </w:style>
   <w:style w:type="table" w:default="1" w:styleId="TableNormal">

</xml_diff>